<commit_message>
Tiny change plus friends
</commit_message>
<xml_diff>
--- a/SNAP Script Ver 4.docx
+++ b/SNAP Script Ver 4.docx
@@ -420,6 +420,12 @@
       <w:r>
         <w:lastRenderedPageBreak/>
         <w:t>Here’s a smaller change</w:t>
+      </w:r>
+    </w:p>
+    <w:p/>
+    <w:p>
+      <w:r>
+        <w:t>Tiny change</w:t>
       </w:r>
       <w:bookmarkStart w:id="0" w:name="_GoBack"/>
       <w:bookmarkEnd w:id="0"/>
@@ -1188,7 +1194,7 @@
 </file>
 
 <file path=customXml/itemProps1.xml><?xml version="1.0" encoding="utf-8"?>
-<ds:datastoreItem xmlns:ds="http://schemas.openxmlformats.org/officeDocument/2006/customXml" ds:itemID="{A2B948D3-4F1F-C841-8611-BA5C8ED97BB9}">
+<ds:datastoreItem xmlns:ds="http://schemas.openxmlformats.org/officeDocument/2006/customXml" ds:itemID="{F501ECF1-1C00-4E41-BF4F-7E24156D4AB1}">
   <ds:schemaRefs>
     <ds:schemaRef ds:uri="http://schemas.openxmlformats.org/officeDocument/2006/bibliography"/>
   </ds:schemaRefs>

</xml_diff>